<commit_message>
Prototipo de Comunicacion entre Clases en Java
</commit_message>
<xml_diff>
--- a/Documentacion/Ingeniería de Requisitos.docx
+++ b/Documentacion/Ingeniería de Requisitos.docx
@@ -1529,6 +1529,16 @@
           <w:szCs w:val="24"/>
         </w:rPr>
         <w:t>RF6. Gestión de Eventos Especiales</w:t>
+      </w:r>
+      <w:r>
+        <w:rPr>
+          <w:rFonts w:ascii="Times New Roman" w:hAnsi="Times New Roman" w:cs="Times New Roman"/>
+          <w:b/>
+          <w:bCs/>
+          <w:sz w:val="24"/>
+          <w:szCs w:val="24"/>
+        </w:rPr>
+        <w:t xml:space="preserve"> – Parte del Administrador de Establecimiento</w:t>
       </w:r>
     </w:p>
     <w:p>
@@ -2641,7 +2651,6 @@
           <w:ilvl w:val="0"/>
           <w:numId w:val="6"/>
         </w:numPr>
-        <w:ind w:left="1068"/>
         <w:rPr>
           <w:rFonts w:ascii="Times New Roman" w:hAnsi="Times New Roman" w:cs="Times New Roman"/>
           <w:sz w:val="24"/>
@@ -3028,30 +3037,6 @@
     </w:p>
     <w:p>
       <w:pPr>
-        <w:pStyle w:val="Prrafodelista"/>
-        <w:numPr>
-          <w:ilvl w:val="0"/>
-          <w:numId w:val="9"/>
-        </w:numPr>
-        <w:rPr>
-          <w:rFonts w:ascii="Times New Roman" w:hAnsi="Times New Roman" w:cs="Times New Roman"/>
-          <w:sz w:val="24"/>
-          <w:szCs w:val="24"/>
-          <w:lang w:val="es-ES"/>
-        </w:rPr>
-      </w:pPr>
-      <w:r>
-        <w:rPr>
-          <w:rFonts w:ascii="Times New Roman" w:hAnsi="Times New Roman" w:cs="Times New Roman"/>
-          <w:sz w:val="24"/>
-          <w:szCs w:val="24"/>
-          <w:lang w:val="es-ES"/>
-        </w:rPr>
-        <w:t>Ofertas</w:t>
-      </w:r>
-    </w:p>
-    <w:p>
-      <w:pPr>
         <w:rPr>
           <w:rFonts w:ascii="Times New Roman" w:hAnsi="Times New Roman" w:cs="Times New Roman"/>
           <w:b/>
@@ -3174,7 +3159,6 @@
           <w:szCs w:val="24"/>
           <w:lang w:val="es-ES"/>
         </w:rPr>
-        <w:lastRenderedPageBreak/>
         <w:t>Ambiente de Actividad</w:t>
       </w:r>
     </w:p>
@@ -3201,6 +3185,7 @@
           <w:szCs w:val="24"/>
           <w:lang w:val="es-ES"/>
         </w:rPr>
+        <w:lastRenderedPageBreak/>
         <w:t>Usuarios que participan</w:t>
       </w:r>
     </w:p>

</xml_diff>